<commit_message>
Commit 07 Dec 2020
</commit_message>
<xml_diff>
--- a/storage/PublicationWordExport.docx
+++ b/storage/PublicationWordExport.docx
@@ -33,7 +33,7 @@
           <w:sz w:val="20"/>
           <w:szCs w:val="20"/>
         </w:rPr>
-        <w:t xml:space="preserve">LIST OF RESEARCH PUBLICATIONS IN SCOPUS INDEXED JOURNALS : 01/11/2020 - 30/11/2020</w:t>
+        <w:t xml:space="preserve">LIST OF RESEARCH PUBLICATIONS IN SCOPUS INDEXED JOURNALS : 01/12/2020 - 23/12/2020</w:t>
       </w:r>
     </w:p>
     <w:p>
@@ -91,139 +91,7 @@
             </w:pPr>
             <w:r>
               <w:rPr/>
-              <w:t xml:space="preserve">A.   Das,K.   Debasis,Rajiv   Misra. Improvised dynamic network connectivity model for Vehicular Ad-Hoc Networks (VANETSs), Journal of Network and Computer Applications 122, 107-114, 2020 (SCI, Networks , ImpactFactor=5)</w:t>
-            </w:r>
-          </w:p>
-        </w:tc>
-      </w:tr>
-      <w:tr>
-        <w:trPr/>
-        <w:tc>
-          <w:tcPr>
-            <w:tcW w:w="550" w:type="dxa"/>
-          </w:tcPr>
-          <w:p>
-            <w:pPr/>
-            <w:r>
-              <w:rPr>
-                <w:rFonts w:ascii="Arial" w:hAnsi="Arial" w:eastAsia="Arial" w:cs="Arial"/>
-                <w:sz w:val="16"/>
-                <w:szCs w:val="16"/>
-              </w:rPr>
-              <w:t xml:space="preserve">2.</w:t>
-            </w:r>
-          </w:p>
-        </w:tc>
-        <w:tc>
-          <w:tcPr>
-            <w:tcW w:w="10000" w:type="dxa"/>
-          </w:tcPr>
-          <w:p>
-            <w:pPr>
-              <w:jc w:val="both"/>
-            </w:pPr>
-            <w:r>
-              <w:rPr/>
-              <w:t xml:space="preserve">Aa   Ss,Erwr   Ere. test45465676879, test, 2020 (SCIMAGO Q1, Systems , ImpactFactor=12)</w:t>
-            </w:r>
-          </w:p>
-        </w:tc>
-      </w:tr>
-      <w:tr>
-        <w:trPr/>
-        <w:tc>
-          <w:tcPr>
-            <w:tcW w:w="550" w:type="dxa"/>
-          </w:tcPr>
-          <w:p>
-            <w:pPr/>
-            <w:r>
-              <w:rPr>
-                <w:rFonts w:ascii="Arial" w:hAnsi="Arial" w:eastAsia="Arial" w:cs="Arial"/>
-                <w:sz w:val="16"/>
-                <w:szCs w:val="16"/>
-              </w:rPr>
-              <w:t xml:space="preserve">3.</w:t>
-            </w:r>
-          </w:p>
-        </w:tc>
-        <w:tc>
-          <w:tcPr>
-            <w:tcW w:w="10000" w:type="dxa"/>
-          </w:tcPr>
-          <w:p>
-            <w:pPr>
-              <w:jc w:val="both"/>
-            </w:pPr>
-            <w:r>
-              <w:rPr/>
-              <w:t xml:space="preserve">Qa   Ss. test 1235, 2020 (ImpactFactor=45454546)</w:t>
-            </w:r>
-          </w:p>
-        </w:tc>
-      </w:tr>
-      <w:tr>
-        <w:trPr/>
-        <w:tc>
-          <w:tcPr>
-            <w:tcW w:w="550" w:type="dxa"/>
-          </w:tcPr>
-          <w:p>
-            <w:pPr/>
-            <w:r>
-              <w:rPr>
-                <w:rFonts w:ascii="Arial" w:hAnsi="Arial" w:eastAsia="Arial" w:cs="Arial"/>
-                <w:sz w:val="16"/>
-                <w:szCs w:val="16"/>
-              </w:rPr>
-              <w:t xml:space="preserve">4.</w:t>
-            </w:r>
-          </w:p>
-        </w:tc>
-        <w:tc>
-          <w:tcPr>
-            <w:tcW w:w="10000" w:type="dxa"/>
-          </w:tcPr>
-          <w:p>
-            <w:pPr>
-              <w:jc w:val="both"/>
-            </w:pPr>
-            <w:r>
-              <w:rPr/>
-              <w:t xml:space="preserve">Qw   As. test456, test678, 2020</w:t>
-            </w:r>
-          </w:p>
-        </w:tc>
-      </w:tr>
-      <w:tr>
-        <w:trPr/>
-        <w:tc>
-          <w:tcPr>
-            <w:tcW w:w="550" w:type="dxa"/>
-          </w:tcPr>
-          <w:p>
-            <w:pPr/>
-            <w:r>
-              <w:rPr>
-                <w:rFonts w:ascii="Arial" w:hAnsi="Arial" w:eastAsia="Arial" w:cs="Arial"/>
-                <w:sz w:val="16"/>
-                <w:szCs w:val="16"/>
-              </w:rPr>
-              <w:t xml:space="preserve">5.</w:t>
-            </w:r>
-          </w:p>
-        </w:tc>
-        <w:tc>
-          <w:tcPr>
-            <w:tcW w:w="10000" w:type="dxa"/>
-          </w:tcPr>
-          <w:p>
-            <w:pPr>
-              <w:jc w:val="both"/>
-            </w:pPr>
-            <w:r>
-              <w:rPr/>
-              <w:t xml:space="preserve">Aa   Aa. test, test, 2020</w:t>
+              <w:t xml:space="preserve">Amey   Wadkar,Sania   P. Test 88, 2020 (Cora A*)</w:t>
             </w:r>
           </w:p>
         </w:tc>
@@ -245,7 +113,7 @@
           <w:sz w:val="18"/>
           <w:szCs w:val="18"/>
         </w:rPr>
-        <w:t xml:space="preserve">CONFERENCES/WORKSHOPS/SEMINAR ATTENDED/PAPERS PRESENTED : 01/11/2020 - 30/11/2020</w:t>
+        <w:t xml:space="preserve">CONFERENCES/WORKSHOPS/SEMINAR ATTENDED/PAPERS PRESENTED : 01/12/2020 - 23/12/2020</w:t>
       </w:r>
     </w:p>
     <w:p>
@@ -334,235 +202,7 @@
             </w:pPr>
             <w:r>
               <w:rPr/>
-              <w:t xml:space="preserve">Sreekrishnan   Venkateswaran,Santonu   Sarkar. Time-Sensitive Provisioning of Bare Metal Computer as a Cloud Service, IEEE CLOUD, 447-451, 2020, Goa</w:t>
-            </w:r>
-          </w:p>
-        </w:tc>
-      </w:tr>
-      <w:tr>
-        <w:trPr/>
-        <w:tc>
-          <w:tcPr>
-            <w:tcW w:w="200" w:type="dxa"/>
-          </w:tcPr>
-          <w:p>
-            <w:pPr/>
-            <w:r>
-              <w:rPr>
-                <w:rFonts w:ascii="Arial" w:hAnsi="Arial" w:eastAsia="Arial" w:cs="Arial"/>
-                <w:sz w:val="16"/>
-                <w:szCs w:val="16"/>
-              </w:rPr>
-              <w:t xml:space="preserve"/>
-            </w:r>
-          </w:p>
-        </w:tc>
-        <w:tc>
-          <w:tcPr>
-            <w:tcW w:w="550" w:type="dxa"/>
-          </w:tcPr>
-          <w:p>
-            <w:pPr/>
-            <w:r>
-              <w:rPr>
-                <w:rFonts w:ascii="Arial" w:hAnsi="Arial" w:eastAsia="Arial" w:cs="Arial"/>
-                <w:sz w:val="16"/>
-                <w:szCs w:val="16"/>
-              </w:rPr>
-              <w:t xml:space="preserve">2.</w:t>
-            </w:r>
-          </w:p>
-        </w:tc>
-        <w:tc>
-          <w:tcPr>
-            <w:tcW w:w="10000" w:type="dxa"/>
-          </w:tcPr>
-          <w:p>
-            <w:pPr>
-              <w:jc w:val="both"/>
-            </w:pPr>
-            <w:r>
-              <w:rPr/>
-              <w:t xml:space="preserve">Avijit   Mandal,Divyasheel   Sharma,Mohak   Sukhawani,Raoul   Jetley,Santonu   Sarkar. Improving Safety in Collaborative Robot Tasks, IEEE INDIN, 2020, Goa</w:t>
-            </w:r>
-          </w:p>
-        </w:tc>
-      </w:tr>
-      <w:tr>
-        <w:trPr/>
-        <w:tc>
-          <w:tcPr>
-            <w:tcW w:w="200" w:type="dxa"/>
-          </w:tcPr>
-          <w:p>
-            <w:pPr/>
-            <w:r>
-              <w:rPr>
-                <w:rFonts w:ascii="Arial" w:hAnsi="Arial" w:eastAsia="Arial" w:cs="Arial"/>
-                <w:sz w:val="16"/>
-                <w:szCs w:val="16"/>
-              </w:rPr>
-              <w:t xml:space="preserve"/>
-            </w:r>
-          </w:p>
-        </w:tc>
-        <w:tc>
-          <w:tcPr>
-            <w:tcW w:w="550" w:type="dxa"/>
-          </w:tcPr>
-          <w:p>
-            <w:pPr/>
-            <w:r>
-              <w:rPr>
-                <w:rFonts w:ascii="Arial" w:hAnsi="Arial" w:eastAsia="Arial" w:cs="Arial"/>
-                <w:sz w:val="16"/>
-                <w:szCs w:val="16"/>
-              </w:rPr>
-              <w:t xml:space="preserve">3.</w:t>
-            </w:r>
-          </w:p>
-        </w:tc>
-        <w:tc>
-          <w:tcPr>
-            <w:tcW w:w="10000" w:type="dxa"/>
-          </w:tcPr>
-          <w:p>
-            <w:pPr>
-              <w:jc w:val="both"/>
-            </w:pPr>
-            <w:r>
-              <w:rPr/>
-              <w:t xml:space="preserve">Sdw   Dew. sdsad, dwe, 2020, ewer</w:t>
-            </w:r>
-          </w:p>
-        </w:tc>
-      </w:tr>
-    </w:tbl>
-    <w:tbl>
-      <w:tblGrid>
-        <w:gridCol w:w="10000" w:type="dxa"/>
-      </w:tblGrid>
-      <w:tr>
-        <w:trPr/>
-        <w:tc>
-          <w:tcPr>
-            <w:tcW w:w="10000" w:type="dxa"/>
-          </w:tcPr>
-          <w:p>
-            <w:pPr>
-              <w:jc w:val="both"/>
-            </w:pPr>
-            <w:r>
-              <w:rPr>
-                <w:b w:val="1"/>
-                <w:bCs w:val="1"/>
-              </w:rPr>
-              <w:t xml:space="preserve">ii)  International</w:t>
-            </w:r>
-          </w:p>
-        </w:tc>
-      </w:tr>
-    </w:tbl>
-    <w:tbl>
-      <w:tblGrid>
-        <w:gridCol w:w="200" w:type="dxa"/>
-        <w:gridCol w:w="550" w:type="dxa"/>
-        <w:gridCol w:w="10000" w:type="dxa"/>
-      </w:tblGrid>
-      <w:tr>
-        <w:trPr/>
-        <w:tc>
-          <w:tcPr>
-            <w:tcW w:w="200" w:type="dxa"/>
-          </w:tcPr>
-          <w:p>
-            <w:pPr/>
-            <w:r>
-              <w:rPr>
-                <w:rFonts w:ascii="Arial" w:hAnsi="Arial" w:eastAsia="Arial" w:cs="Arial"/>
-                <w:sz w:val="16"/>
-                <w:szCs w:val="16"/>
-              </w:rPr>
-              <w:t xml:space="preserve"/>
-            </w:r>
-          </w:p>
-        </w:tc>
-        <w:tc>
-          <w:tcPr>
-            <w:tcW w:w="550" w:type="dxa"/>
-          </w:tcPr>
-          <w:p>
-            <w:pPr/>
-            <w:r>
-              <w:rPr>
-                <w:rFonts w:ascii="Arial" w:hAnsi="Arial" w:eastAsia="Arial" w:cs="Arial"/>
-                <w:sz w:val="16"/>
-                <w:szCs w:val="16"/>
-              </w:rPr>
-              <w:t xml:space="preserve">1.</w:t>
-            </w:r>
-          </w:p>
-        </w:tc>
-        <w:tc>
-          <w:tcPr>
-            <w:tcW w:w="10000" w:type="dxa"/>
-          </w:tcPr>
-          <w:p>
-            <w:pPr>
-              <w:jc w:val="both"/>
-            </w:pPr>
-            <w:r>
-              <w:rPr/>
-              <w:t xml:space="preserve">H.   Fulara,G.   Singh,D.   Jaisinghani,M.   Maity,T.   Chakraborty,V.   Naik. Use of Machine Learning to Detect Causes of Unnecessary Active Scanning in WiFi Network, Accepted at the 20th IEEE International Symposium on a World of Wireless, Mobile and Multimedia Networks (WoWMoM), 2020, Washington Dc, USA</w:t>
-            </w:r>
-          </w:p>
-        </w:tc>
-      </w:tr>
-      <w:tr>
-        <w:trPr/>
-        <w:tc>
-          <w:tcPr>
-            <w:tcW w:w="200" w:type="dxa"/>
-          </w:tcPr>
-          <w:p>
-            <w:pPr/>
-            <w:r>
-              <w:rPr>
-                <w:rFonts w:ascii="Arial" w:hAnsi="Arial" w:eastAsia="Arial" w:cs="Arial"/>
-                <w:sz w:val="16"/>
-                <w:szCs w:val="16"/>
-              </w:rPr>
-              <w:t xml:space="preserve"/>
-            </w:r>
-          </w:p>
-        </w:tc>
-        <w:tc>
-          <w:tcPr>
-            <w:tcW w:w="550" w:type="dxa"/>
-          </w:tcPr>
-          <w:p>
-            <w:pPr/>
-            <w:r>
-              <w:rPr>
-                <w:rFonts w:ascii="Arial" w:hAnsi="Arial" w:eastAsia="Arial" w:cs="Arial"/>
-                <w:sz w:val="16"/>
-                <w:szCs w:val="16"/>
-              </w:rPr>
-              <w:t xml:space="preserve">2.</w:t>
-            </w:r>
-          </w:p>
-        </w:tc>
-        <w:tc>
-          <w:tcPr>
-            <w:tcW w:w="10000" w:type="dxa"/>
-          </w:tcPr>
-          <w:p>
-            <w:pPr>
-              <w:jc w:val="both"/>
-            </w:pPr>
-            <w:r>
-              <w:rPr/>
-              <w:t xml:space="preserve">A.   Dewan,V.  M. Gunturi,V.   Naik,K.   Vishwakarma,S.   Bohra. A Hierarchical Classifier for Detecting Metro-Journey Activities in Data Sampled at Low Frequency, Accepted at the 17th International Conference on Advances in Mobile Computing &amp; Multimedia (MoMM2019), 2020, Munich, Germany</w:t>
+              <w:t xml:space="preserve">Priya   Pandit. Test 566, Test 577, 2020, Goa Bits (Long)</w:t>
             </w:r>
           </w:p>
         </w:tc>

</xml_diff>

<commit_message>
Committed on - 25 01 2020
</commit_message>
<xml_diff>
--- a/storage/PublicationWordExport.docx
+++ b/storage/PublicationWordExport.docx
@@ -33,7 +33,7 @@
           <w:sz w:val="20"/>
           <w:szCs w:val="20"/>
         </w:rPr>
-        <w:t xml:space="preserve">LIST OF RESEARCH PUBLICATIONS IN SCOPUS INDEXED JOURNALS : 01/12/2020 - 23/12/2020</w:t>
+        <w:t xml:space="preserve">LIST OF RESEARCH PUBLICATIONS IN SCOPUS INDEXED JOURNALS : 01/01/2020 - 31/12/2020</w:t>
       </w:r>
     </w:p>
     <w:p>
@@ -91,7 +91,139 @@
             </w:pPr>
             <w:r>
               <w:rPr/>
-              <w:t xml:space="preserve">Amey   Wadkar,Sania   P. Test 88, 2020 (Cora A*)</w:t>
+              <w:t xml:space="preserve">Tirtharaj   Dash,Ashwin   Srinivasan,Lovekesh   Vig. Incorporating Symbolic Domain Knowledge into Graph Neural Networks, CoRR 2020, 2020 (Data Science)</w:t>
+            </w:r>
+          </w:p>
+        </w:tc>
+      </w:tr>
+      <w:tr>
+        <w:trPr/>
+        <w:tc>
+          <w:tcPr>
+            <w:tcW w:w="550" w:type="dxa"/>
+          </w:tcPr>
+          <w:p>
+            <w:pPr/>
+            <w:r>
+              <w:rPr>
+                <w:rFonts w:ascii="Arial" w:hAnsi="Arial" w:eastAsia="Arial" w:cs="Arial"/>
+                <w:sz w:val="16"/>
+                <w:szCs w:val="16"/>
+              </w:rPr>
+              <w:t xml:space="preserve">2.</w:t>
+            </w:r>
+          </w:p>
+        </w:tc>
+        <w:tc>
+          <w:tcPr>
+            <w:tcW w:w="10000" w:type="dxa"/>
+          </w:tcPr>
+          <w:p>
+            <w:pPr>
+              <w:jc w:val="both"/>
+            </w:pPr>
+            <w:r>
+              <w:rPr/>
+              <w:t xml:space="preserve">Ashwin   Srinivasan,Lovekesh   Vig,Gautam   Shroff. Constructing generative logical models for optimisation problems using domain knowledge, 1371-1392, 2020 (Core A, Data Science)</w:t>
+            </w:r>
+          </w:p>
+        </w:tc>
+      </w:tr>
+      <w:tr>
+        <w:trPr/>
+        <w:tc>
+          <w:tcPr>
+            <w:tcW w:w="550" w:type="dxa"/>
+          </w:tcPr>
+          <w:p>
+            <w:pPr/>
+            <w:r>
+              <w:rPr>
+                <w:rFonts w:ascii="Arial" w:hAnsi="Arial" w:eastAsia="Arial" w:cs="Arial"/>
+                <w:sz w:val="16"/>
+                <w:szCs w:val="16"/>
+              </w:rPr>
+              <w:t xml:space="preserve">3.</w:t>
+            </w:r>
+          </w:p>
+        </w:tc>
+        <w:tc>
+          <w:tcPr>
+            <w:tcW w:w="10000" w:type="dxa"/>
+          </w:tcPr>
+          <w:p>
+            <w:pPr>
+              <w:jc w:val="both"/>
+            </w:pPr>
+            <w:r>
+              <w:rPr/>
+              <w:t xml:space="preserve">Rakesh  Ranjan Swain,Tirtharaj   Dash,Pabitra  Mohan Khilar. Lightweight approach to automated fault diagnosis in WSNs, IET Networks, DOI: 10.1049/iet-net.2019.0117, 2020 (SCIMAGO Q2, Networks)</w:t>
+            </w:r>
+          </w:p>
+        </w:tc>
+      </w:tr>
+      <w:tr>
+        <w:trPr/>
+        <w:tc>
+          <w:tcPr>
+            <w:tcW w:w="550" w:type="dxa"/>
+          </w:tcPr>
+          <w:p>
+            <w:pPr/>
+            <w:r>
+              <w:rPr>
+                <w:rFonts w:ascii="Arial" w:hAnsi="Arial" w:eastAsia="Arial" w:cs="Arial"/>
+                <w:sz w:val="16"/>
+                <w:szCs w:val="16"/>
+              </w:rPr>
+              <w:t xml:space="preserve">4.</w:t>
+            </w:r>
+          </w:p>
+        </w:tc>
+        <w:tc>
+          <w:tcPr>
+            <w:tcW w:w="10000" w:type="dxa"/>
+          </w:tcPr>
+          <w:p>
+            <w:pPr>
+              <w:jc w:val="both"/>
+            </w:pPr>
+            <w:r>
+              <w:rPr/>
+              <w:t xml:space="preserve">Raj  K Jaiswal. Position-based routing protocol using Kalman filter as a prediction module for vehicular ad hoc networks, Computers &amp; Electrical Engineering, 83, 106599, 2020 (SCI, Networks , ImpactFactor=2.6)</w:t>
+            </w:r>
+          </w:p>
+        </w:tc>
+      </w:tr>
+      <w:tr>
+        <w:trPr/>
+        <w:tc>
+          <w:tcPr>
+            <w:tcW w:w="550" w:type="dxa"/>
+          </w:tcPr>
+          <w:p>
+            <w:pPr/>
+            <w:r>
+              <w:rPr>
+                <w:rFonts w:ascii="Arial" w:hAnsi="Arial" w:eastAsia="Arial" w:cs="Arial"/>
+                <w:sz w:val="16"/>
+                <w:szCs w:val="16"/>
+              </w:rPr>
+              <w:t xml:space="preserve">5.</w:t>
+            </w:r>
+          </w:p>
+        </w:tc>
+        <w:tc>
+          <w:tcPr>
+            <w:tcW w:w="10000" w:type="dxa"/>
+          </w:tcPr>
+          <w:p>
+            <w:pPr>
+              <w:jc w:val="both"/>
+            </w:pPr>
+            <w:r>
+              <w:rPr/>
+              <w:t xml:space="preserve">Zaiba  Hasan Khan,Swati   Agarwal,Atul   Rai,Mounil  Binal Memaya,Sandhya   Mehrotra,Rajesh   Mehrotra. Co-expression Network Analysis of Protein Phosphatase 2A (PP2A) Genes with Stress-Responsive Genes in Arabidopsis thaliana Reveals 13 Key Regulators, Scientific Reports, Nature Publishing Group, DOI: https://dx.doi.org/10.1038%2Fs41598-020-77746-z, 10, 2020 (SCIMAGO Q1, ImpactFactor=4.576)</w:t>
             </w:r>
           </w:p>
         </w:tc>
@@ -113,7 +245,7 @@
           <w:sz w:val="18"/>
           <w:szCs w:val="18"/>
         </w:rPr>
-        <w:t xml:space="preserve">CONFERENCES/WORKSHOPS/SEMINAR ATTENDED/PAPERS PRESENTED : 01/12/2020 - 23/12/2020</w:t>
+        <w:t xml:space="preserve">CONFERENCES/WORKSHOPS/SEMINAR ATTENDED/PAPERS PRESENTED : 01/01/2020 - 31/12/2020</w:t>
       </w:r>
     </w:p>
     <w:p>
@@ -146,7 +278,7 @@
                 <w:b w:val="1"/>
                 <w:bCs w:val="1"/>
               </w:rPr>
-              <w:t xml:space="preserve">i)  National</w:t>
+              <w:t xml:space="preserve">i)  International</w:t>
             </w:r>
           </w:p>
         </w:tc>
@@ -202,7 +334,840 @@
             </w:pPr>
             <w:r>
               <w:rPr/>
-              <w:t xml:space="preserve">Priya   Pandit. Test 566, Test 577, 2020, Goa Bits (Long)</w:t>
+              <w:t xml:space="preserve">Abhiraj   Hinge,Pranav   Garg,Neena   Goveas. Image Processing for UAV Using Deep Convolutional Encoder–Decoder Networks with Symmetric Skip Connections on a System on Chip (SoC), International Conference on Intelligent Computing and Smart Communication 2019, DOI: ISBN 978-981-15-0633-8, 1009-1015, 2020, Springer, Singapore (Short) (Networks)</w:t>
+            </w:r>
+          </w:p>
+        </w:tc>
+      </w:tr>
+      <w:tr>
+        <w:trPr/>
+        <w:tc>
+          <w:tcPr>
+            <w:tcW w:w="200" w:type="dxa"/>
+          </w:tcPr>
+          <w:p>
+            <w:pPr/>
+            <w:r>
+              <w:rPr>
+                <w:rFonts w:ascii="Arial" w:hAnsi="Arial" w:eastAsia="Arial" w:cs="Arial"/>
+                <w:sz w:val="16"/>
+                <w:szCs w:val="16"/>
+              </w:rPr>
+              <w:t xml:space="preserve"/>
+            </w:r>
+          </w:p>
+        </w:tc>
+        <w:tc>
+          <w:tcPr>
+            <w:tcW w:w="550" w:type="dxa"/>
+          </w:tcPr>
+          <w:p>
+            <w:pPr/>
+            <w:r>
+              <w:rPr>
+                <w:rFonts w:ascii="Arial" w:hAnsi="Arial" w:eastAsia="Arial" w:cs="Arial"/>
+                <w:sz w:val="16"/>
+                <w:szCs w:val="16"/>
+              </w:rPr>
+              <w:t xml:space="preserve">2.</w:t>
+            </w:r>
+          </w:p>
+        </w:tc>
+        <w:tc>
+          <w:tcPr>
+            <w:tcW w:w="10000" w:type="dxa"/>
+          </w:tcPr>
+          <w:p>
+            <w:pPr>
+              <w:jc w:val="both"/>
+            </w:pPr>
+            <w:r>
+              <w:rPr/>
+              <w:t xml:space="preserve">Mouli   Rastogi,Syed   Afshan Ali,Mrinal   Rawat,Lovekesh   Vig,Puneet   Agarwal,Gautam   Shroff,Ashwin   Srinivasan. Information Extraction from Document Images via FCA based Template Detection and Knowledge Graph Rule Induction, 2020 IEEE/CVF Conference on Computer Vision and Pattern Recognition, CVPR Workshops 2020, 2377-2385, 2020, Seattle, WA, USA (Long) (Core A, Data Science)</w:t>
+            </w:r>
+          </w:p>
+        </w:tc>
+      </w:tr>
+      <w:tr>
+        <w:trPr/>
+        <w:tc>
+          <w:tcPr>
+            <w:tcW w:w="200" w:type="dxa"/>
+          </w:tcPr>
+          <w:p>
+            <w:pPr/>
+            <w:r>
+              <w:rPr>
+                <w:rFonts w:ascii="Arial" w:hAnsi="Arial" w:eastAsia="Arial" w:cs="Arial"/>
+                <w:sz w:val="16"/>
+                <w:szCs w:val="16"/>
+              </w:rPr>
+              <w:t xml:space="preserve"/>
+            </w:r>
+          </w:p>
+        </w:tc>
+        <w:tc>
+          <w:tcPr>
+            <w:tcW w:w="550" w:type="dxa"/>
+          </w:tcPr>
+          <w:p>
+            <w:pPr/>
+            <w:r>
+              <w:rPr>
+                <w:rFonts w:ascii="Arial" w:hAnsi="Arial" w:eastAsia="Arial" w:cs="Arial"/>
+                <w:sz w:val="16"/>
+                <w:szCs w:val="16"/>
+              </w:rPr>
+              <w:t xml:space="preserve">3.</w:t>
+            </w:r>
+          </w:p>
+        </w:tc>
+        <w:tc>
+          <w:tcPr>
+            <w:tcW w:w="10000" w:type="dxa"/>
+          </w:tcPr>
+          <w:p>
+            <w:pPr>
+              <w:jc w:val="both"/>
+            </w:pPr>
+            <w:r>
+              <w:rPr/>
+              <w:t xml:space="preserve">S   Giridher,A   Gupta,S   Jaiswal,Vinayak   Naik. Predicting Human Response in Feature Binding Experiment Using EEG Data, Networked Healthcare Technology (NetHealth'20), 2020, India (Short) (SCI, Networks)</w:t>
+            </w:r>
+          </w:p>
+        </w:tc>
+      </w:tr>
+      <w:tr>
+        <w:trPr/>
+        <w:tc>
+          <w:tcPr>
+            <w:tcW w:w="200" w:type="dxa"/>
+          </w:tcPr>
+          <w:p>
+            <w:pPr/>
+            <w:r>
+              <w:rPr>
+                <w:rFonts w:ascii="Arial" w:hAnsi="Arial" w:eastAsia="Arial" w:cs="Arial"/>
+                <w:sz w:val="16"/>
+                <w:szCs w:val="16"/>
+              </w:rPr>
+              <w:t xml:space="preserve"/>
+            </w:r>
+          </w:p>
+        </w:tc>
+        <w:tc>
+          <w:tcPr>
+            <w:tcW w:w="550" w:type="dxa"/>
+          </w:tcPr>
+          <w:p>
+            <w:pPr/>
+            <w:r>
+              <w:rPr>
+                <w:rFonts w:ascii="Arial" w:hAnsi="Arial" w:eastAsia="Arial" w:cs="Arial"/>
+                <w:sz w:val="16"/>
+                <w:szCs w:val="16"/>
+              </w:rPr>
+              <w:t xml:space="preserve">4.</w:t>
+            </w:r>
+          </w:p>
+        </w:tc>
+        <w:tc>
+          <w:tcPr>
+            <w:tcW w:w="10000" w:type="dxa"/>
+          </w:tcPr>
+          <w:p>
+            <w:pPr>
+              <w:jc w:val="both"/>
+            </w:pPr>
+            <w:r>
+              <w:rPr/>
+              <w:t xml:space="preserve">K   Phokela,Vinayak   Naik. Use of Smartphone's Headset Microphone to Estimate the Rate of Respiration, Networked Healthcare Technology (NetHealth'20), 2020, India (Short) (SCI, Networks)</w:t>
+            </w:r>
+          </w:p>
+        </w:tc>
+      </w:tr>
+      <w:tr>
+        <w:trPr/>
+        <w:tc>
+          <w:tcPr>
+            <w:tcW w:w="200" w:type="dxa"/>
+          </w:tcPr>
+          <w:p>
+            <w:pPr/>
+            <w:r>
+              <w:rPr>
+                <w:rFonts w:ascii="Arial" w:hAnsi="Arial" w:eastAsia="Arial" w:cs="Arial"/>
+                <w:sz w:val="16"/>
+                <w:szCs w:val="16"/>
+              </w:rPr>
+              <w:t xml:space="preserve"/>
+            </w:r>
+          </w:p>
+        </w:tc>
+        <w:tc>
+          <w:tcPr>
+            <w:tcW w:w="550" w:type="dxa"/>
+          </w:tcPr>
+          <w:p>
+            <w:pPr/>
+            <w:r>
+              <w:rPr>
+                <w:rFonts w:ascii="Arial" w:hAnsi="Arial" w:eastAsia="Arial" w:cs="Arial"/>
+                <w:sz w:val="16"/>
+                <w:szCs w:val="16"/>
+              </w:rPr>
+              <w:t xml:space="preserve">5.</w:t>
+            </w:r>
+          </w:p>
+        </w:tc>
+        <w:tc>
+          <w:tcPr>
+            <w:tcW w:w="10000" w:type="dxa"/>
+          </w:tcPr>
+          <w:p>
+            <w:pPr>
+              <w:jc w:val="both"/>
+            </w:pPr>
+            <w:r>
+              <w:rPr/>
+              <w:t xml:space="preserve">Sharan  Ranjit S,Raj  K Jaiswal. Single Image Intrinsic Decomposition Using Transfer Learning, 12th International Conference on Machine Learning and Computing, 418-425, 2020, China (Long) (Others, Data Science)</w:t>
+            </w:r>
+          </w:p>
+        </w:tc>
+      </w:tr>
+      <w:tr>
+        <w:trPr/>
+        <w:tc>
+          <w:tcPr>
+            <w:tcW w:w="200" w:type="dxa"/>
+          </w:tcPr>
+          <w:p>
+            <w:pPr/>
+            <w:r>
+              <w:rPr>
+                <w:rFonts w:ascii="Arial" w:hAnsi="Arial" w:eastAsia="Arial" w:cs="Arial"/>
+                <w:sz w:val="16"/>
+                <w:szCs w:val="16"/>
+              </w:rPr>
+              <w:t xml:space="preserve"/>
+            </w:r>
+          </w:p>
+        </w:tc>
+        <w:tc>
+          <w:tcPr>
+            <w:tcW w:w="550" w:type="dxa"/>
+          </w:tcPr>
+          <w:p>
+            <w:pPr/>
+            <w:r>
+              <w:rPr>
+                <w:rFonts w:ascii="Arial" w:hAnsi="Arial" w:eastAsia="Arial" w:cs="Arial"/>
+                <w:sz w:val="16"/>
+                <w:szCs w:val="16"/>
+              </w:rPr>
+              <w:t xml:space="preserve">6.</w:t>
+            </w:r>
+          </w:p>
+        </w:tc>
+        <w:tc>
+          <w:tcPr>
+            <w:tcW w:w="10000" w:type="dxa"/>
+          </w:tcPr>
+          <w:p>
+            <w:pPr>
+              <w:jc w:val="both"/>
+            </w:pPr>
+            <w:r>
+              <w:rPr/>
+              <w:t xml:space="preserve">Aman  Kumar Singh,Raj  K Jaiswal. DDoSify: Server Workload Migration During DDOS Attack In NFV, 9th International Conference on Software and Computer Applications, 364-369, 2020, Malaysia (Long) (Others, Networks)</w:t>
+            </w:r>
+          </w:p>
+        </w:tc>
+      </w:tr>
+      <w:tr>
+        <w:trPr/>
+        <w:tc>
+          <w:tcPr>
+            <w:tcW w:w="200" w:type="dxa"/>
+          </w:tcPr>
+          <w:p>
+            <w:pPr/>
+            <w:r>
+              <w:rPr>
+                <w:rFonts w:ascii="Arial" w:hAnsi="Arial" w:eastAsia="Arial" w:cs="Arial"/>
+                <w:sz w:val="16"/>
+                <w:szCs w:val="16"/>
+              </w:rPr>
+              <w:t xml:space="preserve"/>
+            </w:r>
+          </w:p>
+        </w:tc>
+        <w:tc>
+          <w:tcPr>
+            <w:tcW w:w="550" w:type="dxa"/>
+          </w:tcPr>
+          <w:p>
+            <w:pPr/>
+            <w:r>
+              <w:rPr>
+                <w:rFonts w:ascii="Arial" w:hAnsi="Arial" w:eastAsia="Arial" w:cs="Arial"/>
+                <w:sz w:val="16"/>
+                <w:szCs w:val="16"/>
+              </w:rPr>
+              <w:t xml:space="preserve">7.</w:t>
+            </w:r>
+          </w:p>
+        </w:tc>
+        <w:tc>
+          <w:tcPr>
+            <w:tcW w:w="10000" w:type="dxa"/>
+          </w:tcPr>
+          <w:p>
+            <w:pPr>
+              <w:jc w:val="both"/>
+            </w:pPr>
+            <w:r>
+              <w:rPr/>
+              <w:t xml:space="preserve">Rajaswa   Patil,Somesh   Singh,Swati   Agarwal. BPGC at SemEval-2020 Task 11: Propaganda Detection in News Articles with Multi-Granularity Knowledge Sharing and Linguistic Features based Ensemble Learning, 14th International Workshop on Semantic Evaluation, Co-located with 28th International Conference on Computational Linguistics (COLING), 2020, Barcelona, Spain (Long) (Core A, Data Science)</w:t>
+            </w:r>
+          </w:p>
+        </w:tc>
+      </w:tr>
+      <w:tr>
+        <w:trPr/>
+        <w:tc>
+          <w:tcPr>
+            <w:tcW w:w="200" w:type="dxa"/>
+          </w:tcPr>
+          <w:p>
+            <w:pPr/>
+            <w:r>
+              <w:rPr>
+                <w:rFonts w:ascii="Arial" w:hAnsi="Arial" w:eastAsia="Arial" w:cs="Arial"/>
+                <w:sz w:val="16"/>
+                <w:szCs w:val="16"/>
+              </w:rPr>
+              <w:t xml:space="preserve"/>
+            </w:r>
+          </w:p>
+        </w:tc>
+        <w:tc>
+          <w:tcPr>
+            <w:tcW w:w="550" w:type="dxa"/>
+          </w:tcPr>
+          <w:p>
+            <w:pPr/>
+            <w:r>
+              <w:rPr>
+                <w:rFonts w:ascii="Arial" w:hAnsi="Arial" w:eastAsia="Arial" w:cs="Arial"/>
+                <w:sz w:val="16"/>
+                <w:szCs w:val="16"/>
+              </w:rPr>
+              <w:t xml:space="preserve">8.</w:t>
+            </w:r>
+          </w:p>
+        </w:tc>
+        <w:tc>
+          <w:tcPr>
+            <w:tcW w:w="10000" w:type="dxa"/>
+          </w:tcPr>
+          <w:p>
+            <w:pPr>
+              <w:jc w:val="both"/>
+            </w:pPr>
+            <w:r>
+              <w:rPr/>
+              <w:t xml:space="preserve">Swati   Agarwal,Rahul   Thakur,Utkarsh   Yadav,Hemant   Rathore. Socio-Cellular Network: A Novel Social Assisted Cellular Communication Paradigm, The 91st Vehicular Technology Conference: VTC2020-Spring, DOI: https://ieeexplore.ieee.org/document/9129642, 2020, Antwerp, Belgium (Long) (Core B, Networks)</w:t>
+            </w:r>
+          </w:p>
+        </w:tc>
+      </w:tr>
+      <w:tr>
+        <w:trPr/>
+        <w:tc>
+          <w:tcPr>
+            <w:tcW w:w="200" w:type="dxa"/>
+          </w:tcPr>
+          <w:p>
+            <w:pPr/>
+            <w:r>
+              <w:rPr>
+                <w:rFonts w:ascii="Arial" w:hAnsi="Arial" w:eastAsia="Arial" w:cs="Arial"/>
+                <w:sz w:val="16"/>
+                <w:szCs w:val="16"/>
+              </w:rPr>
+              <w:t xml:space="preserve"/>
+            </w:r>
+          </w:p>
+        </w:tc>
+        <w:tc>
+          <w:tcPr>
+            <w:tcW w:w="550" w:type="dxa"/>
+          </w:tcPr>
+          <w:p>
+            <w:pPr/>
+            <w:r>
+              <w:rPr>
+                <w:rFonts w:ascii="Arial" w:hAnsi="Arial" w:eastAsia="Arial" w:cs="Arial"/>
+                <w:sz w:val="16"/>
+                <w:szCs w:val="16"/>
+              </w:rPr>
+              <w:t xml:space="preserve">9.</w:t>
+            </w:r>
+          </w:p>
+        </w:tc>
+        <w:tc>
+          <w:tcPr>
+            <w:tcW w:w="10000" w:type="dxa"/>
+          </w:tcPr>
+          <w:p>
+            <w:pPr>
+              <w:jc w:val="both"/>
+            </w:pPr>
+            <w:r>
+              <w:rPr/>
+              <w:t xml:space="preserve">Sujith   Thomas,Aditya   Kapoor,Narayanan   Srinivasan. Effect of a colour-based descriptor and stimuli presentation mode in unsupervised categorization, Proceedings of the 42nd Annual Conference of the Cognitive Science Society (p. 3531), 3531, 2020, Toronto, Canada. (Poster) (Core A, Data Science)</w:t>
+            </w:r>
+          </w:p>
+        </w:tc>
+      </w:tr>
+      <w:tr>
+        <w:trPr/>
+        <w:tc>
+          <w:tcPr>
+            <w:tcW w:w="200" w:type="dxa"/>
+          </w:tcPr>
+          <w:p>
+            <w:pPr/>
+            <w:r>
+              <w:rPr>
+                <w:rFonts w:ascii="Arial" w:hAnsi="Arial" w:eastAsia="Arial" w:cs="Arial"/>
+                <w:sz w:val="16"/>
+                <w:szCs w:val="16"/>
+              </w:rPr>
+              <w:t xml:space="preserve"/>
+            </w:r>
+          </w:p>
+        </w:tc>
+        <w:tc>
+          <w:tcPr>
+            <w:tcW w:w="550" w:type="dxa"/>
+          </w:tcPr>
+          <w:p>
+            <w:pPr/>
+            <w:r>
+              <w:rPr>
+                <w:rFonts w:ascii="Arial" w:hAnsi="Arial" w:eastAsia="Arial" w:cs="Arial"/>
+                <w:sz w:val="16"/>
+                <w:szCs w:val="16"/>
+              </w:rPr>
+              <w:t xml:space="preserve">10.</w:t>
+            </w:r>
+          </w:p>
+        </w:tc>
+        <w:tc>
+          <w:tcPr>
+            <w:tcW w:w="10000" w:type="dxa"/>
+          </w:tcPr>
+          <w:p>
+            <w:pPr>
+              <w:jc w:val="both"/>
+            </w:pPr>
+            <w:r>
+              <w:rPr/>
+              <w:t xml:space="preserve">P   Sharma,D   Gosain,H   Sagar,C   Kumar,A   Dogra,Vinayak   Naik,H   Acharya,S   Chakravarty. SiegeBreaker: An SDN Based Practical Decoy Routing System, Privacy Enhancing Technologies Symposium, 2020, Canada (Long) (Core B, Networks)</w:t>
+            </w:r>
+          </w:p>
+        </w:tc>
+      </w:tr>
+      <w:tr>
+        <w:trPr/>
+        <w:tc>
+          <w:tcPr>
+            <w:tcW w:w="200" w:type="dxa"/>
+          </w:tcPr>
+          <w:p>
+            <w:pPr/>
+            <w:r>
+              <w:rPr>
+                <w:rFonts w:ascii="Arial" w:hAnsi="Arial" w:eastAsia="Arial" w:cs="Arial"/>
+                <w:sz w:val="16"/>
+                <w:szCs w:val="16"/>
+              </w:rPr>
+              <w:t xml:space="preserve"/>
+            </w:r>
+          </w:p>
+        </w:tc>
+        <w:tc>
+          <w:tcPr>
+            <w:tcW w:w="550" w:type="dxa"/>
+          </w:tcPr>
+          <w:p>
+            <w:pPr/>
+            <w:r>
+              <w:rPr>
+                <w:rFonts w:ascii="Arial" w:hAnsi="Arial" w:eastAsia="Arial" w:cs="Arial"/>
+                <w:sz w:val="16"/>
+                <w:szCs w:val="16"/>
+              </w:rPr>
+              <w:t xml:space="preserve">11.</w:t>
+            </w:r>
+          </w:p>
+        </w:tc>
+        <w:tc>
+          <w:tcPr>
+            <w:tcW w:w="10000" w:type="dxa"/>
+          </w:tcPr>
+          <w:p>
+            <w:pPr>
+              <w:jc w:val="both"/>
+            </w:pPr>
+            <w:r>
+              <w:rPr/>
+              <w:t xml:space="preserve">Sujith   Thomas,Narayanan   Srinivasan. Better learning of partially diagnostic features leads to less unidimensional categorization in supervised category learning, Proceedings of the 42nd Annual Conference of the Cognitive Science Society (pp. 3444--3450), 3444--3450, 2020, Toronto, Canada (Short) (Core A, Data Science)</w:t>
+            </w:r>
+          </w:p>
+        </w:tc>
+      </w:tr>
+      <w:tr>
+        <w:trPr/>
+        <w:tc>
+          <w:tcPr>
+            <w:tcW w:w="200" w:type="dxa"/>
+          </w:tcPr>
+          <w:p>
+            <w:pPr/>
+            <w:r>
+              <w:rPr>
+                <w:rFonts w:ascii="Arial" w:hAnsi="Arial" w:eastAsia="Arial" w:cs="Arial"/>
+                <w:sz w:val="16"/>
+                <w:szCs w:val="16"/>
+              </w:rPr>
+              <w:t xml:space="preserve"/>
+            </w:r>
+          </w:p>
+        </w:tc>
+        <w:tc>
+          <w:tcPr>
+            <w:tcW w:w="550" w:type="dxa"/>
+          </w:tcPr>
+          <w:p>
+            <w:pPr/>
+            <w:r>
+              <w:rPr>
+                <w:rFonts w:ascii="Arial" w:hAnsi="Arial" w:eastAsia="Arial" w:cs="Arial"/>
+                <w:sz w:val="16"/>
+                <w:szCs w:val="16"/>
+              </w:rPr>
+              <w:t xml:space="preserve">12.</w:t>
+            </w:r>
+          </w:p>
+        </w:tc>
+        <w:tc>
+          <w:tcPr>
+            <w:tcW w:w="10000" w:type="dxa"/>
+          </w:tcPr>
+          <w:p>
+            <w:pPr>
+              <w:jc w:val="both"/>
+            </w:pPr>
+            <w:r>
+              <w:rPr/>
+              <w:t xml:space="preserve">Rachit   Rastogi,Ritika   Jaiswal,Raj  K Jaiswal. Renewable Energy Firm’s Performance Analysis Using Machine Learning Approach, Procedia Computer Science, Elsevier, 500-507, 2020, Belgium (Long) (SCI, Data Science)</w:t>
+            </w:r>
+          </w:p>
+        </w:tc>
+      </w:tr>
+      <w:tr>
+        <w:trPr/>
+        <w:tc>
+          <w:tcPr>
+            <w:tcW w:w="200" w:type="dxa"/>
+          </w:tcPr>
+          <w:p>
+            <w:pPr/>
+            <w:r>
+              <w:rPr>
+                <w:rFonts w:ascii="Arial" w:hAnsi="Arial" w:eastAsia="Arial" w:cs="Arial"/>
+                <w:sz w:val="16"/>
+                <w:szCs w:val="16"/>
+              </w:rPr>
+              <w:t xml:space="preserve"/>
+            </w:r>
+          </w:p>
+        </w:tc>
+        <w:tc>
+          <w:tcPr>
+            <w:tcW w:w="550" w:type="dxa"/>
+          </w:tcPr>
+          <w:p>
+            <w:pPr/>
+            <w:r>
+              <w:rPr>
+                <w:rFonts w:ascii="Arial" w:hAnsi="Arial" w:eastAsia="Arial" w:cs="Arial"/>
+                <w:sz w:val="16"/>
+                <w:szCs w:val="16"/>
+              </w:rPr>
+              <w:t xml:space="preserve">13.</w:t>
+            </w:r>
+          </w:p>
+        </w:tc>
+        <w:tc>
+          <w:tcPr>
+            <w:tcW w:w="10000" w:type="dxa"/>
+          </w:tcPr>
+          <w:p>
+            <w:pPr>
+              <w:jc w:val="both"/>
+            </w:pPr>
+            <w:r>
+              <w:rPr/>
+              <w:t xml:space="preserve">Sharan   Yalburgi,Tirtharaj   Dash,Ramya   Hebbalaguppe,Srinidhi   Hegde,Ashwin   Srinivasan. An Empirical Study of Iterative Knowledge Distillation for Neural Network Compression, European Symposium on Artificial Neural Networks, Computational Intelligence and Machine Learning, DOI: ISBN 978-2-87587-074-2, 217-222, 2020, Bruges, Belgium (Core B, Data Science)</w:t>
+            </w:r>
+          </w:p>
+        </w:tc>
+      </w:tr>
+      <w:tr>
+        <w:trPr/>
+        <w:tc>
+          <w:tcPr>
+            <w:tcW w:w="200" w:type="dxa"/>
+          </w:tcPr>
+          <w:p>
+            <w:pPr/>
+            <w:r>
+              <w:rPr>
+                <w:rFonts w:ascii="Arial" w:hAnsi="Arial" w:eastAsia="Arial" w:cs="Arial"/>
+                <w:sz w:val="16"/>
+                <w:szCs w:val="16"/>
+              </w:rPr>
+              <w:t xml:space="preserve"/>
+            </w:r>
+          </w:p>
+        </w:tc>
+        <w:tc>
+          <w:tcPr>
+            <w:tcW w:w="550" w:type="dxa"/>
+          </w:tcPr>
+          <w:p>
+            <w:pPr/>
+            <w:r>
+              <w:rPr>
+                <w:rFonts w:ascii="Arial" w:hAnsi="Arial" w:eastAsia="Arial" w:cs="Arial"/>
+                <w:sz w:val="16"/>
+                <w:szCs w:val="16"/>
+              </w:rPr>
+              <w:t xml:space="preserve">14.</w:t>
+            </w:r>
+          </w:p>
+        </w:tc>
+        <w:tc>
+          <w:tcPr>
+            <w:tcW w:w="10000" w:type="dxa"/>
+          </w:tcPr>
+          <w:p>
+            <w:pPr>
+              <w:jc w:val="both"/>
+            </w:pPr>
+            <w:r>
+              <w:rPr/>
+              <w:t xml:space="preserve">Soundarya   Krishnan,Rishab   Khincha,Lovekesh   Vig,Tirtharaj   Dash,Ashwin   Srinivasan. A Case Study of Transfer of Lesion-Knowledge, MICCAI-International Workshop on Medical Image Learning with Less Labels and Imperfect Data, DOI: https://doi.org/10.1007/978-3-030-61166-8_15, 138-145, 2020, Lima, Peru (Long) (Data Science)</w:t>
+            </w:r>
+          </w:p>
+        </w:tc>
+      </w:tr>
+      <w:tr>
+        <w:trPr/>
+        <w:tc>
+          <w:tcPr>
+            <w:tcW w:w="200" w:type="dxa"/>
+          </w:tcPr>
+          <w:p>
+            <w:pPr/>
+            <w:r>
+              <w:rPr>
+                <w:rFonts w:ascii="Arial" w:hAnsi="Arial" w:eastAsia="Arial" w:cs="Arial"/>
+                <w:sz w:val="16"/>
+                <w:szCs w:val="16"/>
+              </w:rPr>
+              <w:t xml:space="preserve"/>
+            </w:r>
+          </w:p>
+        </w:tc>
+        <w:tc>
+          <w:tcPr>
+            <w:tcW w:w="550" w:type="dxa"/>
+          </w:tcPr>
+          <w:p>
+            <w:pPr/>
+            <w:r>
+              <w:rPr>
+                <w:rFonts w:ascii="Arial" w:hAnsi="Arial" w:eastAsia="Arial" w:cs="Arial"/>
+                <w:sz w:val="16"/>
+                <w:szCs w:val="16"/>
+              </w:rPr>
+              <w:t xml:space="preserve">15.</w:t>
+            </w:r>
+          </w:p>
+        </w:tc>
+        <w:tc>
+          <w:tcPr>
+            <w:tcW w:w="10000" w:type="dxa"/>
+          </w:tcPr>
+          <w:p>
+            <w:pPr>
+              <w:jc w:val="both"/>
+            </w:pPr>
+            <w:r>
+              <w:rPr/>
+              <w:t xml:space="preserve">Kushagra   Mahajan,Monika   Sharma,Lovekesh   Vig,Rishab   Khincha,Soundarya   Krishnan,Adithya   Niranjan,Tirtharaj   Dash,Ashwin   Srinivasan,Gautam   Shroff. CovidDiagnosis: Deep Diagnosis of COVID-19 Patients Using Chest X-Rays, MICCAI-International Workshop on Thoracic Image Analysis, DOI: https://doi.org/10.1007/978-3-030-62469-9_6, 61-73, 2020, Lima, Peru (Long) (Others, Data Science)</w:t>
+            </w:r>
+          </w:p>
+        </w:tc>
+      </w:tr>
+      <w:tr>
+        <w:trPr/>
+        <w:tc>
+          <w:tcPr>
+            <w:tcW w:w="200" w:type="dxa"/>
+          </w:tcPr>
+          <w:p>
+            <w:pPr/>
+            <w:r>
+              <w:rPr>
+                <w:rFonts w:ascii="Arial" w:hAnsi="Arial" w:eastAsia="Arial" w:cs="Arial"/>
+                <w:sz w:val="16"/>
+                <w:szCs w:val="16"/>
+              </w:rPr>
+              <w:t xml:space="preserve"/>
+            </w:r>
+          </w:p>
+        </w:tc>
+        <w:tc>
+          <w:tcPr>
+            <w:tcW w:w="550" w:type="dxa"/>
+          </w:tcPr>
+          <w:p>
+            <w:pPr/>
+            <w:r>
+              <w:rPr>
+                <w:rFonts w:ascii="Arial" w:hAnsi="Arial" w:eastAsia="Arial" w:cs="Arial"/>
+                <w:sz w:val="16"/>
+                <w:szCs w:val="16"/>
+              </w:rPr>
+              <w:t xml:space="preserve">16.</w:t>
+            </w:r>
+          </w:p>
+        </w:tc>
+        <w:tc>
+          <w:tcPr>
+            <w:tcW w:w="10000" w:type="dxa"/>
+          </w:tcPr>
+          <w:p>
+            <w:pPr>
+              <w:jc w:val="both"/>
+            </w:pPr>
+            <w:r>
+              <w:rPr/>
+              <w:t xml:space="preserve">Dheryta   Jaisinghani,Naman   Gupta,Mukulika   Maity,Vinayak   Naik. Adaptive ViFi: A Dynamic Protocol for IoT Nodes in Challenged WiFi Network Conditions, International Conference on Mobile Ad-Hoc and Smart Systems, 2020, India (Long) (Core B, Networks)</w:t>
+            </w:r>
+          </w:p>
+        </w:tc>
+      </w:tr>
+      <w:tr>
+        <w:trPr/>
+        <w:tc>
+          <w:tcPr>
+            <w:tcW w:w="200" w:type="dxa"/>
+          </w:tcPr>
+          <w:p>
+            <w:pPr/>
+            <w:r>
+              <w:rPr>
+                <w:rFonts w:ascii="Arial" w:hAnsi="Arial" w:eastAsia="Arial" w:cs="Arial"/>
+                <w:sz w:val="16"/>
+                <w:szCs w:val="16"/>
+              </w:rPr>
+              <w:t xml:space="preserve"/>
+            </w:r>
+          </w:p>
+        </w:tc>
+        <w:tc>
+          <w:tcPr>
+            <w:tcW w:w="550" w:type="dxa"/>
+          </w:tcPr>
+          <w:p>
+            <w:pPr/>
+            <w:r>
+              <w:rPr>
+                <w:rFonts w:ascii="Arial" w:hAnsi="Arial" w:eastAsia="Arial" w:cs="Arial"/>
+                <w:sz w:val="16"/>
+                <w:szCs w:val="16"/>
+              </w:rPr>
+              <w:t xml:space="preserve">17.</w:t>
+            </w:r>
+          </w:p>
+        </w:tc>
+        <w:tc>
+          <w:tcPr>
+            <w:tcW w:w="10000" w:type="dxa"/>
+          </w:tcPr>
+          <w:p>
+            <w:pPr>
+              <w:jc w:val="both"/>
+            </w:pPr>
+            <w:r>
+              <w:rPr/>
+              <w:t xml:space="preserve">Bhavye   Jain,Kaustubh   Trivedi,Swati   Agarwal,Rahul   Thakur. MeshSOS: An IoT Based Emergency Response System, In 54th The Hawaii International Conference on System Sciences, 2020, Hawaii (Long) (Core A, Systems)</w:t>
+            </w:r>
+          </w:p>
+        </w:tc>
+      </w:tr>
+      <w:tr>
+        <w:trPr/>
+        <w:tc>
+          <w:tcPr>
+            <w:tcW w:w="200" w:type="dxa"/>
+          </w:tcPr>
+          <w:p>
+            <w:pPr/>
+            <w:r>
+              <w:rPr>
+                <w:rFonts w:ascii="Arial" w:hAnsi="Arial" w:eastAsia="Arial" w:cs="Arial"/>
+                <w:sz w:val="16"/>
+                <w:szCs w:val="16"/>
+              </w:rPr>
+              <w:t xml:space="preserve"/>
+            </w:r>
+          </w:p>
+        </w:tc>
+        <w:tc>
+          <w:tcPr>
+            <w:tcW w:w="550" w:type="dxa"/>
+          </w:tcPr>
+          <w:p>
+            <w:pPr/>
+            <w:r>
+              <w:rPr>
+                <w:rFonts w:ascii="Arial" w:hAnsi="Arial" w:eastAsia="Arial" w:cs="Arial"/>
+                <w:sz w:val="16"/>
+                <w:szCs w:val="16"/>
+              </w:rPr>
+              <w:t xml:space="preserve">18.</w:t>
+            </w:r>
+          </w:p>
+        </w:tc>
+        <w:tc>
+          <w:tcPr>
+            <w:tcW w:w="10000" w:type="dxa"/>
+          </w:tcPr>
+          <w:p>
+            <w:pPr>
+              <w:jc w:val="both"/>
+            </w:pPr>
+            <w:r>
+              <w:rPr/>
+              <w:t xml:space="preserve">Shourya   Shukla,Rahul   Thakur,Swati   Agarwal. Distributed Vehicular Dynamic Spectrum Access for Platooning Environments., IEEE 92md Vehicular Technology Conference VTC Spring, 2020, Helsinki, Finland (Long) (Core B, Networks)</w:t>
             </w:r>
           </w:p>
         </w:tc>

</xml_diff>

<commit_message>
Committed - 10 Feb 2021
</commit_message>
<xml_diff>
--- a/storage/PublicationWordExport.docx
+++ b/storage/PublicationWordExport.docx
@@ -91,7 +91,7 @@
             </w:pPr>
             <w:r>
               <w:rPr/>
-              <w:t xml:space="preserve">Tirtharaj   Dash,Ashwin   Srinivasan,Lovekesh   Vig. Incorporating Symbolic Domain Knowledge into Graph Neural Networks, CoRR 2020, 2020 (Data Science)</w:t>
+              <w:t xml:space="preserve">Rakesh  Ranjan Swain,Tirtharaj   Dash,Pabitra  Mohan Khilar. Lightweight approach to automated fault diagnosis in WSNs, IET Networks, DOI: 10.1049/iet-net.2019.0117, 2020 (SCIMAGO Q2, Networks)</w:t>
             </w:r>
           </w:p>
         </w:tc>
@@ -124,7 +124,7 @@
             </w:pPr>
             <w:r>
               <w:rPr/>
-              <w:t xml:space="preserve">Ashwin   Srinivasan,Lovekesh   Vig,Gautam   Shroff. Constructing generative logical models for optimisation problems using domain knowledge, 1371-1392, 2020 (Core A, Data Science)</w:t>
+              <w:t xml:space="preserve">Raj  K Jaiswal. Position-based routing protocol using Kalman filter as a prediction module for vehicular ad hoc networks, Computers &amp; Electrical Engineering, 83, 106599, 2020 (SCI, Networks , ImpactFactor=2.6)</w:t>
             </w:r>
           </w:p>
         </w:tc>
@@ -144,72 +144,6 @@
                 <w:szCs w:val="16"/>
               </w:rPr>
               <w:t xml:space="preserve">3.</w:t>
-            </w:r>
-          </w:p>
-        </w:tc>
-        <w:tc>
-          <w:tcPr>
-            <w:tcW w:w="10000" w:type="dxa"/>
-          </w:tcPr>
-          <w:p>
-            <w:pPr>
-              <w:jc w:val="both"/>
-            </w:pPr>
-            <w:r>
-              <w:rPr/>
-              <w:t xml:space="preserve">Rakesh  Ranjan Swain,Tirtharaj   Dash,Pabitra  Mohan Khilar. Lightweight approach to automated fault diagnosis in WSNs, IET Networks, DOI: 10.1049/iet-net.2019.0117, 2020 (SCIMAGO Q2, Networks)</w:t>
-            </w:r>
-          </w:p>
-        </w:tc>
-      </w:tr>
-      <w:tr>
-        <w:trPr/>
-        <w:tc>
-          <w:tcPr>
-            <w:tcW w:w="550" w:type="dxa"/>
-          </w:tcPr>
-          <w:p>
-            <w:pPr/>
-            <w:r>
-              <w:rPr>
-                <w:rFonts w:ascii="Arial" w:hAnsi="Arial" w:eastAsia="Arial" w:cs="Arial"/>
-                <w:sz w:val="16"/>
-                <w:szCs w:val="16"/>
-              </w:rPr>
-              <w:t xml:space="preserve">4.</w:t>
-            </w:r>
-          </w:p>
-        </w:tc>
-        <w:tc>
-          <w:tcPr>
-            <w:tcW w:w="10000" w:type="dxa"/>
-          </w:tcPr>
-          <w:p>
-            <w:pPr>
-              <w:jc w:val="both"/>
-            </w:pPr>
-            <w:r>
-              <w:rPr/>
-              <w:t xml:space="preserve">Raj  K Jaiswal. Position-based routing protocol using Kalman filter as a prediction module for vehicular ad hoc networks, Computers &amp; Electrical Engineering, 83, 106599, 2020 (SCI, Networks , ImpactFactor=2.6)</w:t>
-            </w:r>
-          </w:p>
-        </w:tc>
-      </w:tr>
-      <w:tr>
-        <w:trPr/>
-        <w:tc>
-          <w:tcPr>
-            <w:tcW w:w="550" w:type="dxa"/>
-          </w:tcPr>
-          <w:p>
-            <w:pPr/>
-            <w:r>
-              <w:rPr>
-                <w:rFonts w:ascii="Arial" w:hAnsi="Arial" w:eastAsia="Arial" w:cs="Arial"/>
-                <w:sz w:val="16"/>
-                <w:szCs w:val="16"/>
-              </w:rPr>
-              <w:t xml:space="preserve">5.</w:t>
             </w:r>
           </w:p>
         </w:tc>
@@ -383,7 +317,7 @@
             </w:pPr>
             <w:r>
               <w:rPr/>
-              <w:t xml:space="preserve">Mouli   Rastogi,Syed   Afshan Ali,Mrinal   Rawat,Lovekesh   Vig,Puneet   Agarwal,Gautam   Shroff,Ashwin   Srinivasan. Information Extraction from Document Images via FCA based Template Detection and Knowledge Graph Rule Induction, 2020 IEEE/CVF Conference on Computer Vision and Pattern Recognition, CVPR Workshops 2020, 2377-2385, 2020, Seattle, WA, USA (Long) (Core A, Data Science)</w:t>
+              <w:t xml:space="preserve">S   Giridher,A   Gupta,S   Jaiswal,Vinayak   Naik. Predicting Human Response in Feature Binding Experiment Using EEG Data, Networked Healthcare Technology (NetHealth'20), 2020, India (Short) (SCI, Networks)</w:t>
             </w:r>
           </w:p>
         </w:tc>
@@ -432,7 +366,7 @@
             </w:pPr>
             <w:r>
               <w:rPr/>
-              <w:t xml:space="preserve">S   Giridher,A   Gupta,S   Jaiswal,Vinayak   Naik. Predicting Human Response in Feature Binding Experiment Using EEG Data, Networked Healthcare Technology (NetHealth'20), 2020, India (Short) (SCI, Networks)</w:t>
+              <w:t xml:space="preserve">K   Phokela,Vinayak   Naik. Use of Smartphone's Headset Microphone to Estimate the Rate of Respiration, Networked Healthcare Technology (NetHealth'20), 2020, India (Short) (SCI, Networks)</w:t>
             </w:r>
           </w:p>
         </w:tc>
@@ -481,7 +415,7 @@
             </w:pPr>
             <w:r>
               <w:rPr/>
-              <w:t xml:space="preserve">K   Phokela,Vinayak   Naik. Use of Smartphone's Headset Microphone to Estimate the Rate of Respiration, Networked Healthcare Technology (NetHealth'20), 2020, India (Short) (SCI, Networks)</w:t>
+              <w:t xml:space="preserve">Sharan  Ranjit S,Raj  K Jaiswal. Single Image Intrinsic Decomposition Using Transfer Learning, 12th International Conference on Machine Learning and Computing, 418-425, 2020, China (Long) (Others, Data Science)</w:t>
             </w:r>
           </w:p>
         </w:tc>
@@ -530,7 +464,7 @@
             </w:pPr>
             <w:r>
               <w:rPr/>
-              <w:t xml:space="preserve">Sharan  Ranjit S,Raj  K Jaiswal. Single Image Intrinsic Decomposition Using Transfer Learning, 12th International Conference on Machine Learning and Computing, 418-425, 2020, China (Long) (Others, Data Science)</w:t>
+              <w:t xml:space="preserve">Aman  Kumar Singh,Raj  K Jaiswal. DDoSify: Server Workload Migration During DDOS Attack In NFV, 9th International Conference on Software and Computer Applications, 364-369, 2020, Malaysia (Long) (Others, Networks)</w:t>
             </w:r>
           </w:p>
         </w:tc>
@@ -579,7 +513,7 @@
             </w:pPr>
             <w:r>
               <w:rPr/>
-              <w:t xml:space="preserve">Aman  Kumar Singh,Raj  K Jaiswal. DDoSify: Server Workload Migration During DDOS Attack In NFV, 9th International Conference on Software and Computer Applications, 364-369, 2020, Malaysia (Long) (Others, Networks)</w:t>
+              <w:t xml:space="preserve">Rajaswa   Patil,Somesh   Singh,Swati   Agarwal. BPGC at SemEval-2020 Task 11: Propaganda Detection in News Articles with Multi-Granularity Knowledge Sharing and Linguistic Features based Ensemble Learning, 14th International Workshop on Semantic Evaluation, Co-located with 28th International Conference on Computational Linguistics (COLING), 2020, Barcelona, Spain (Long) (Core A, Data Science)</w:t>
             </w:r>
           </w:p>
         </w:tc>
@@ -628,7 +562,7 @@
             </w:pPr>
             <w:r>
               <w:rPr/>
-              <w:t xml:space="preserve">Rajaswa   Patil,Somesh   Singh,Swati   Agarwal. BPGC at SemEval-2020 Task 11: Propaganda Detection in News Articles with Multi-Granularity Knowledge Sharing and Linguistic Features based Ensemble Learning, 14th International Workshop on Semantic Evaluation, Co-located with 28th International Conference on Computational Linguistics (COLING), 2020, Barcelona, Spain (Long) (Core A, Data Science)</w:t>
+              <w:t xml:space="preserve">Swati   Agarwal,Rahul   Thakur,Utkarsh   Yadav,Hemant   Rathore. Socio-Cellular Network: A Novel Social Assisted Cellular Communication Paradigm, The 91st Vehicular Technology Conference: VTC2020-Spring, DOI: https://ieeexplore.ieee.org/document/9129642, 2020, Antwerp, Belgium (Long) (Core B, Networks)</w:t>
             </w:r>
           </w:p>
         </w:tc>
@@ -677,7 +611,7 @@
             </w:pPr>
             <w:r>
               <w:rPr/>
-              <w:t xml:space="preserve">Swati   Agarwal,Rahul   Thakur,Utkarsh   Yadav,Hemant   Rathore. Socio-Cellular Network: A Novel Social Assisted Cellular Communication Paradigm, The 91st Vehicular Technology Conference: VTC2020-Spring, DOI: https://ieeexplore.ieee.org/document/9129642, 2020, Antwerp, Belgium (Long) (Core B, Networks)</w:t>
+              <w:t xml:space="preserve">Sujith   Thomas,Aditya   Kapoor,Narayanan   Srinivasan. Effect of a colour-based descriptor and stimuli presentation mode in unsupervised categorization, Proceedings of the 42nd Annual Conference of the Cognitive Science Society (p. 3531), 3531, 2020, Toronto, Canada. (Poster) (Core A, Data Science)</w:t>
             </w:r>
           </w:p>
         </w:tc>
@@ -726,7 +660,7 @@
             </w:pPr>
             <w:r>
               <w:rPr/>
-              <w:t xml:space="preserve">Sujith   Thomas,Aditya   Kapoor,Narayanan   Srinivasan. Effect of a colour-based descriptor and stimuli presentation mode in unsupervised categorization, Proceedings of the 42nd Annual Conference of the Cognitive Science Society (p. 3531), 3531, 2020, Toronto, Canada. (Poster) (Core A, Data Science)</w:t>
+              <w:t xml:space="preserve">P   Sharma,D   Gosain,H   Sagar,C   Kumar,A   Dogra,Vinayak   Naik,H   Acharya,S   Chakravarty. SiegeBreaker: An SDN Based Practical Decoy Routing System, Privacy Enhancing Technologies Symposium, 2020, Canada (Long) (Core B, Networks)</w:t>
             </w:r>
           </w:p>
         </w:tc>
@@ -775,7 +709,7 @@
             </w:pPr>
             <w:r>
               <w:rPr/>
-              <w:t xml:space="preserve">P   Sharma,D   Gosain,H   Sagar,C   Kumar,A   Dogra,Vinayak   Naik,H   Acharya,S   Chakravarty. SiegeBreaker: An SDN Based Practical Decoy Routing System, Privacy Enhancing Technologies Symposium, 2020, Canada (Long) (Core B, Networks)</w:t>
+              <w:t xml:space="preserve">Sujith   Thomas,Narayanan   Srinivasan. Better learning of partially diagnostic features leads to less unidimensional categorization in supervised category learning, Proceedings of the 42nd Annual Conference of the Cognitive Science Society (pp. 3444--3450), 3444--3450, 2020, Toronto, Canada (Short) (Core A, Data Science)</w:t>
             </w:r>
           </w:p>
         </w:tc>
@@ -824,7 +758,7 @@
             </w:pPr>
             <w:r>
               <w:rPr/>
-              <w:t xml:space="preserve">Sujith   Thomas,Narayanan   Srinivasan. Better learning of partially diagnostic features leads to less unidimensional categorization in supervised category learning, Proceedings of the 42nd Annual Conference of the Cognitive Science Society (pp. 3444--3450), 3444--3450, 2020, Toronto, Canada (Short) (Core A, Data Science)</w:t>
+              <w:t xml:space="preserve">Rachit   Rastogi,Ritika   Jaiswal,Raj  K Jaiswal. Renewable Energy Firm’s Performance Analysis Using Machine Learning Approach, Procedia Computer Science, Elsevier, 500-507, 2020, Belgium (Long) (SCI, Data Science)</w:t>
             </w:r>
           </w:p>
         </w:tc>
@@ -873,7 +807,7 @@
             </w:pPr>
             <w:r>
               <w:rPr/>
-              <w:t xml:space="preserve">Rachit   Rastogi,Ritika   Jaiswal,Raj  K Jaiswal. Renewable Energy Firm’s Performance Analysis Using Machine Learning Approach, Procedia Computer Science, Elsevier, 500-507, 2020, Belgium (Long) (SCI, Data Science)</w:t>
+              <w:t xml:space="preserve">Sharan   Yalburgi,Tirtharaj   Dash,Ramya   Hebbalaguppe,Srinidhi   Hegde,Ashwin   Srinivasan. An Empirical Study of Iterative Knowledge Distillation for Neural Network Compression, European Symposium on Artificial Neural Networks, Computational Intelligence and Machine Learning, DOI: ISBN 978-2-87587-074-2, 217-222, 2020, Bruges, Belgium (Core B, Data Science)</w:t>
             </w:r>
           </w:p>
         </w:tc>
@@ -922,7 +856,7 @@
             </w:pPr>
             <w:r>
               <w:rPr/>
-              <w:t xml:space="preserve">Sharan   Yalburgi,Tirtharaj   Dash,Ramya   Hebbalaguppe,Srinidhi   Hegde,Ashwin   Srinivasan. An Empirical Study of Iterative Knowledge Distillation for Neural Network Compression, European Symposium on Artificial Neural Networks, Computational Intelligence and Machine Learning, DOI: ISBN 978-2-87587-074-2, 217-222, 2020, Bruges, Belgium (Core B, Data Science)</w:t>
+              <w:t xml:space="preserve">Soundarya   Krishnan,Rishab   Khincha,Lovekesh   Vig,Tirtharaj   Dash,Ashwin   Srinivasan. A Case Study of Transfer of Lesion-Knowledge, MICCAI-International Workshop on Medical Image Learning with Less Labels and Imperfect Data, DOI: https://doi.org/10.1007/978-3-030-61166-8_15, 138-145, 2020, Lima, Peru (Long) (Data Science)</w:t>
             </w:r>
           </w:p>
         </w:tc>
@@ -971,7 +905,7 @@
             </w:pPr>
             <w:r>
               <w:rPr/>
-              <w:t xml:space="preserve">Soundarya   Krishnan,Rishab   Khincha,Lovekesh   Vig,Tirtharaj   Dash,Ashwin   Srinivasan. A Case Study of Transfer of Lesion-Knowledge, MICCAI-International Workshop on Medical Image Learning with Less Labels and Imperfect Data, DOI: https://doi.org/10.1007/978-3-030-61166-8_15, 138-145, 2020, Lima, Peru (Long) (Data Science)</w:t>
+              <w:t xml:space="preserve">Kushagra   Mahajan,Monika   Sharma,Lovekesh   Vig,Rishab   Khincha,Soundarya   Krishnan,Adithya   Niranjan,Tirtharaj   Dash,Ashwin   Srinivasan,Gautam   Shroff. CovidDiagnosis: Deep Diagnosis of COVID-19 Patients Using Chest X-Rays, MICCAI-International Workshop on Thoracic Image Analysis, DOI: https://doi.org/10.1007/978-3-030-62469-9_6, 61-73, 2020, Lima, Peru (Long) (Others, Data Science)</w:t>
             </w:r>
           </w:p>
         </w:tc>
@@ -1020,7 +954,7 @@
             </w:pPr>
             <w:r>
               <w:rPr/>
-              <w:t xml:space="preserve">Kushagra   Mahajan,Monika   Sharma,Lovekesh   Vig,Rishab   Khincha,Soundarya   Krishnan,Adithya   Niranjan,Tirtharaj   Dash,Ashwin   Srinivasan,Gautam   Shroff. CovidDiagnosis: Deep Diagnosis of COVID-19 Patients Using Chest X-Rays, MICCAI-International Workshop on Thoracic Image Analysis, DOI: https://doi.org/10.1007/978-3-030-62469-9_6, 61-73, 2020, Lima, Peru (Long) (Others, Data Science)</w:t>
+              <w:t xml:space="preserve">Dheryta   Jaisinghani,Naman   Gupta,Mukulika   Maity,Vinayak   Naik. Adaptive ViFi: A Dynamic Protocol for IoT Nodes in Challenged WiFi Network Conditions, International Conference on Mobile Ad-Hoc and Smart Systems, 2020, India (Long) (Core B, Networks)</w:t>
             </w:r>
           </w:p>
         </w:tc>
@@ -1069,7 +1003,7 @@
             </w:pPr>
             <w:r>
               <w:rPr/>
-              <w:t xml:space="preserve">Dheryta   Jaisinghani,Naman   Gupta,Mukulika   Maity,Vinayak   Naik. Adaptive ViFi: A Dynamic Protocol for IoT Nodes in Challenged WiFi Network Conditions, International Conference on Mobile Ad-Hoc and Smart Systems, 2020, India (Long) (Core B, Networks)</w:t>
+              <w:t xml:space="preserve">Bhavye   Jain,Kaustubh   Trivedi,Swati   Agarwal,Rahul   Thakur. MeshSOS: An IoT Based Emergency Response System, In 54th The Hawaii International Conference on System Sciences, 2020, Hawaii (Long) (Core A, Systems)</w:t>
             </w:r>
           </w:p>
         </w:tc>
@@ -1105,55 +1039,6 @@
                 <w:szCs w:val="16"/>
               </w:rPr>
               <w:t xml:space="preserve">17.</w:t>
-            </w:r>
-          </w:p>
-        </w:tc>
-        <w:tc>
-          <w:tcPr>
-            <w:tcW w:w="10000" w:type="dxa"/>
-          </w:tcPr>
-          <w:p>
-            <w:pPr>
-              <w:jc w:val="both"/>
-            </w:pPr>
-            <w:r>
-              <w:rPr/>
-              <w:t xml:space="preserve">Bhavye   Jain,Kaustubh   Trivedi,Swati   Agarwal,Rahul   Thakur. MeshSOS: An IoT Based Emergency Response System, In 54th The Hawaii International Conference on System Sciences, 2020, Hawaii (Long) (Core A, Systems)</w:t>
-            </w:r>
-          </w:p>
-        </w:tc>
-      </w:tr>
-      <w:tr>
-        <w:trPr/>
-        <w:tc>
-          <w:tcPr>
-            <w:tcW w:w="200" w:type="dxa"/>
-          </w:tcPr>
-          <w:p>
-            <w:pPr/>
-            <w:r>
-              <w:rPr>
-                <w:rFonts w:ascii="Arial" w:hAnsi="Arial" w:eastAsia="Arial" w:cs="Arial"/>
-                <w:sz w:val="16"/>
-                <w:szCs w:val="16"/>
-              </w:rPr>
-              <w:t xml:space="preserve"/>
-            </w:r>
-          </w:p>
-        </w:tc>
-        <w:tc>
-          <w:tcPr>
-            <w:tcW w:w="550" w:type="dxa"/>
-          </w:tcPr>
-          <w:p>
-            <w:pPr/>
-            <w:r>
-              <w:rPr>
-                <w:rFonts w:ascii="Arial" w:hAnsi="Arial" w:eastAsia="Arial" w:cs="Arial"/>
-                <w:sz w:val="16"/>
-                <w:szCs w:val="16"/>
-              </w:rPr>
-              <w:t xml:space="preserve">18.</w:t>
             </w:r>
           </w:p>
         </w:tc>

</xml_diff>